<commit_message>
normalement c'est le dernier patch
</commit_message>
<xml_diff>
--- a/doc/Base de données.docx
+++ b/doc/Base de données.docx
@@ -5,16 +5,37 @@
     <w:p>
       <w:pPr>
         <w:jc w:val="center"/>
-      </w:pPr>
-      <w:r>
         <w:rPr>
           <w:b/>
         </w:rPr>
+      </w:pPr>
+      <w:r>
+        <w:rPr>
+          <w:b/>
+        </w:rPr>
         <w:t>Base de données</w:t>
       </w:r>
     </w:p>
     <w:p>
       <w:pPr>
+        <w:rPr>
+          <w:u w:val="single"/>
+        </w:rPr>
+      </w:pPr>
+      <w:r>
+        <w:rPr>
+          <w:u w:val="single"/>
+        </w:rPr>
+        <w:t>Clé de la table</w:t>
+      </w:r>
+    </w:p>
+    <w:p>
+      <w:r>
+        <w:t>#Clé étrangère de la table</w:t>
+      </w:r>
+    </w:p>
+    <w:p>
+      <w:pPr>
         <w:jc w:val="both"/>
       </w:pPr>
       <w:r>
@@ -24,68 +45,35 @@
         <w:t>Compte</w:t>
       </w:r>
       <w:r>
+        <w:rPr>
+          <w:color w:val="FF0000"/>
+        </w:rPr>
         <w:t xml:space="preserve"> </w:t>
       </w:r>
       <w:r>
+        <w:t>(</w:t>
+      </w:r>
+      <w:r>
         <w:rPr>
           <w:u w:val="single"/>
         </w:rPr>
         <w:t>email</w:t>
       </w:r>
       <w:r>
-        <w:t xml:space="preserve"> ; pseudo ; </w:t>
-      </w:r>
-      <w:proofErr w:type="spellStart"/>
-      <w:r>
-        <w:t>mdp</w:t>
-      </w:r>
-      <w:proofErr w:type="spellEnd"/>
-      <w:r>
-        <w:t xml:space="preserve"> ; statut ; nom ; </w:t>
-      </w:r>
-      <w:proofErr w:type="spellStart"/>
-      <w:r>
-        <w:t>prenom</w:t>
-      </w:r>
-      <w:proofErr w:type="spellEnd"/>
-      <w:r>
-        <w:t xml:space="preserve"> ; adresse1 ; adresse2 ; </w:t>
-      </w:r>
-      <w:r>
-        <w:t xml:space="preserve">Pays ; </w:t>
-      </w:r>
-      <w:proofErr w:type="spellStart"/>
-      <w:r>
-        <w:t>CodePostale</w:t>
-      </w:r>
-      <w:proofErr w:type="spellEnd"/>
-      <w:r>
-        <w:t> ;</w:t>
+        <w:t xml:space="preserve"> ; pseudo ; mdp ; statut ; nom ; prenom ; adresse1 ; adresse2 ; </w:t>
+      </w:r>
+      <w:r>
+        <w:t>Pays ; CodePostale ;</w:t>
       </w:r>
       <w:r>
         <w:t xml:space="preserve"> </w:t>
       </w:r>
-      <w:proofErr w:type="spellStart"/>
-      <w:r>
-        <w:t>numTel</w:t>
-      </w:r>
-      <w:proofErr w:type="spellEnd"/>
-      <w:r>
-        <w:t xml:space="preserve"> ; </w:t>
-      </w:r>
-      <w:proofErr w:type="spellStart"/>
-      <w:r>
-        <w:t>PhotoProfil</w:t>
-      </w:r>
-      <w:proofErr w:type="spellEnd"/>
-      <w:r>
-        <w:t xml:space="preserve"> ; </w:t>
-      </w:r>
-      <w:proofErr w:type="spellStart"/>
-      <w:r>
-        <w:t>ImageFond</w:t>
-      </w:r>
-      <w:proofErr w:type="spellEnd"/>
+      <w:r>
+        <w:t>numTel ; PhotoProfil ; ImageFond</w:t>
+      </w:r>
+      <w:r>
+        <w:t>)</w:t>
+      </w:r>
     </w:p>
     <w:p>
       <w:pPr>
@@ -98,6 +86,12 @@
         <w:t>Stats Vendeurs </w:t>
       </w:r>
       <w:r>
+        <w:rPr>
+          <w:color w:val="FF0000"/>
+        </w:rPr>
+        <w:t>(</w:t>
+      </w:r>
+      <w:r>
         <w:t>#</w:t>
       </w:r>
       <w:r>
@@ -109,6 +103,9 @@
       <w:r>
         <w:t> ; gain</w:t>
       </w:r>
+      <w:r>
+        <w:t>)</w:t>
+      </w:r>
     </w:p>
     <w:p>
       <w:pPr>
@@ -120,340 +117,263 @@
         </w:rPr>
         <w:t xml:space="preserve">Produit </w:t>
       </w:r>
-      <w:proofErr w:type="spellStart"/>
+      <w:r>
+        <w:rPr>
+          <w:color w:val="000000" w:themeColor="text1"/>
+        </w:rPr>
+        <w:t>(</w:t>
+      </w:r>
       <w:r>
         <w:rPr>
           <w:u w:val="single"/>
         </w:rPr>
         <w:t>idProduit</w:t>
       </w:r>
-      <w:proofErr w:type="spellEnd"/>
-      <w:r>
-        <w:t xml:space="preserve"> ; #email (vendeur) ; catégorie ; description ; prix ; </w:t>
-      </w:r>
-      <w:proofErr w:type="spellStart"/>
-      <w:r>
-        <w:t>nbVendus</w:t>
-      </w:r>
-      <w:proofErr w:type="spellEnd"/>
-      <w:r>
-        <w:t xml:space="preserve">, </w:t>
-      </w:r>
-      <w:proofErr w:type="spellStart"/>
-      <w:r>
-        <w:t>nbDispos</w:t>
-      </w:r>
-      <w:proofErr w:type="spellEnd"/>
-      <w:r>
-        <w:t> </w:t>
+      <w:r>
+        <w:t> ; #</w:t>
+      </w:r>
+      <w:r>
+        <w:t>email ;</w:t>
+      </w:r>
+      <w:r>
+        <w:t xml:space="preserve"> catégorie ; description ; prix ; nbVendus, nbDispos </w:t>
+      </w:r>
+      <w:r>
+        <w:t>)</w:t>
       </w:r>
     </w:p>
     <w:p>
       <w:pPr>
         <w:jc w:val="both"/>
       </w:pPr>
-      <w:proofErr w:type="spellStart"/>
       <w:r>
         <w:rPr>
           <w:color w:val="FF0000"/>
         </w:rPr>
-        <w:t>InfoLivre</w:t>
-      </w:r>
-      <w:proofErr w:type="spellEnd"/>
+        <w:t xml:space="preserve">InfoLivre </w:t>
+      </w:r>
+      <w:r>
+        <w:rPr>
+          <w:color w:val="000000" w:themeColor="text1"/>
+        </w:rPr>
+        <w:t>(</w:t>
+      </w:r>
+      <w:r>
+        <w:t>#</w:t>
+      </w:r>
+      <w:r>
+        <w:rPr>
+          <w:u w:val="single"/>
+        </w:rPr>
+        <w:t>idProduit</w:t>
+      </w:r>
+      <w:r>
+        <w:t> ; auteur ; editeur ; genre ; dateParution</w:t>
+      </w:r>
+      <w:r>
+        <w:t>)</w:t>
+      </w:r>
+    </w:p>
+    <w:p>
+      <w:pPr>
+        <w:jc w:val="both"/>
+      </w:pPr>
       <w:r>
         <w:rPr>
           <w:color w:val="FF0000"/>
         </w:rPr>
-        <w:t xml:space="preserve"> </w:t>
+        <w:t xml:space="preserve">InfoVetement </w:t>
+      </w:r>
+      <w:r>
+        <w:rPr>
+          <w:color w:val="000000" w:themeColor="text1"/>
+        </w:rPr>
+        <w:t>(</w:t>
       </w:r>
       <w:r>
         <w:t>#</w:t>
       </w:r>
-      <w:proofErr w:type="spellStart"/>
-      <w:r>
-        <w:rPr>
-          <w:u w:val="single"/>
-        </w:rPr>
-        <w:t>idProduit</w:t>
-      </w:r>
-      <w:proofErr w:type="spellEnd"/>
-      <w:r>
-        <w:t xml:space="preserve"> ; auteur ; </w:t>
-      </w:r>
-      <w:proofErr w:type="spellStart"/>
-      <w:r>
-        <w:t>editeur</w:t>
-      </w:r>
-      <w:proofErr w:type="spellEnd"/>
-      <w:r>
-        <w:t xml:space="preserve"> ; genre ; </w:t>
-      </w:r>
-      <w:proofErr w:type="spellStart"/>
-      <w:r>
-        <w:t>dateParution</w:t>
-      </w:r>
-      <w:proofErr w:type="spellEnd"/>
+      <w:r>
+        <w:rPr>
+          <w:u w:val="single"/>
+        </w:rPr>
+        <w:t>idP</w:t>
+      </w:r>
+      <w:r>
+        <w:t> ; Genre ; Marque</w:t>
+      </w:r>
+      <w:r>
+        <w:t>)</w:t>
+      </w:r>
     </w:p>
     <w:p>
       <w:pPr>
         <w:jc w:val="both"/>
       </w:pPr>
-      <w:proofErr w:type="spellStart"/>
       <w:r>
         <w:rPr>
           <w:color w:val="FF0000"/>
         </w:rPr>
-        <w:t>InfoVetement</w:t>
-      </w:r>
-      <w:proofErr w:type="spellEnd"/>
-      <w:r>
-        <w:rPr>
-          <w:color w:val="FF0000"/>
-        </w:rPr>
-        <w:t xml:space="preserve"> </w:t>
-      </w:r>
-      <w:r>
-        <w:t>#</w:t>
-      </w:r>
-      <w:proofErr w:type="spellStart"/>
-      <w:r>
-        <w:rPr>
-          <w:u w:val="single"/>
-        </w:rPr>
-        <w:t>idP</w:t>
-      </w:r>
-      <w:proofErr w:type="spellEnd"/>
-      <w:r>
-        <w:t> ; Genre ; Marque</w:t>
-      </w:r>
-    </w:p>
-    <w:p>
-      <w:pPr>
-        <w:jc w:val="both"/>
-      </w:pPr>
-      <w:proofErr w:type="spellStart"/>
-      <w:r>
-        <w:rPr>
-          <w:color w:val="FF0000"/>
-        </w:rPr>
-        <w:t>ObjetVetement</w:t>
-      </w:r>
-      <w:proofErr w:type="spellEnd"/>
-      <w:r>
-        <w:rPr>
-          <w:color w:val="FF0000"/>
-        </w:rPr>
-        <w:t xml:space="preserve"> </w:t>
-      </w:r>
-      <w:proofErr w:type="spellStart"/>
+        <w:t xml:space="preserve">ObjetVetement </w:t>
+      </w:r>
+      <w:r>
+        <w:rPr>
+          <w:color w:val="000000" w:themeColor="text1"/>
+        </w:rPr>
+        <w:t>(</w:t>
+      </w:r>
       <w:r>
         <w:rPr>
           <w:u w:val="single"/>
         </w:rPr>
         <w:t>idVetement</w:t>
       </w:r>
-      <w:proofErr w:type="spellEnd"/>
-      <w:r>
-        <w:t> ; #</w:t>
-      </w:r>
-      <w:proofErr w:type="spellStart"/>
-      <w:r>
-        <w:t>idProduit</w:t>
-      </w:r>
-      <w:proofErr w:type="spellEnd"/>
-      <w:r>
-        <w:t xml:space="preserve"> ; taille ; couleur ; </w:t>
-      </w:r>
-      <w:proofErr w:type="spellStart"/>
-      <w:r>
-        <w:t>NbDispos</w:t>
-      </w:r>
-      <w:proofErr w:type="spellEnd"/>
-    </w:p>
-    <w:p>
-      <w:pPr>
-        <w:jc w:val="both"/>
-      </w:pPr>
-      <w:proofErr w:type="spellStart"/>
-      <w:r>
-        <w:rPr>
-          <w:color w:val="FF0000"/>
-        </w:rPr>
-        <w:t>InfoMusique</w:t>
-      </w:r>
-      <w:proofErr w:type="spellEnd"/>
-      <w:r>
-        <w:rPr>
-          <w:color w:val="FF0000"/>
-        </w:rPr>
-        <w:t xml:space="preserve"> </w:t>
-      </w:r>
-      <w:r>
-        <w:t>#</w:t>
-      </w:r>
-      <w:proofErr w:type="spellStart"/>
-      <w:r>
-        <w:rPr>
-          <w:u w:val="single"/>
-        </w:rPr>
-        <w:t>idProduit</w:t>
-      </w:r>
-      <w:proofErr w:type="spellEnd"/>
-      <w:r>
-        <w:t xml:space="preserve"> ; artiste ; genre ; </w:t>
-      </w:r>
-      <w:proofErr w:type="spellStart"/>
-      <w:r>
-        <w:t>dateParution</w:t>
-      </w:r>
-      <w:proofErr w:type="spellEnd"/>
-    </w:p>
-    <w:p>
-      <w:pPr>
-        <w:jc w:val="both"/>
-      </w:pPr>
-      <w:proofErr w:type="spellStart"/>
-      <w:r>
-        <w:rPr>
-          <w:color w:val="FF0000"/>
-        </w:rPr>
-        <w:t>InfoS&amp;L</w:t>
-      </w:r>
-      <w:proofErr w:type="spellEnd"/>
-      <w:r>
-        <w:rPr>
-          <w:color w:val="FF0000"/>
-        </w:rPr>
-        <w:t xml:space="preserve"> </w:t>
-      </w:r>
-      <w:r>
-        <w:t>#</w:t>
-      </w:r>
-      <w:proofErr w:type="spellStart"/>
-      <w:r>
-        <w:rPr>
-          <w:u w:val="single"/>
-        </w:rPr>
-        <w:t>idProduit</w:t>
-      </w:r>
-      <w:proofErr w:type="spellEnd"/>
-      <w:r>
-        <w:t> ; genre ; marque</w:t>
-      </w:r>
-    </w:p>
-    <w:p>
-      <w:pPr>
-        <w:jc w:val="both"/>
-      </w:pPr>
-      <w:r>
-        <w:rPr>
-          <w:color w:val="FF0000"/>
-        </w:rPr>
-        <w:t xml:space="preserve">Photo </w:t>
-      </w:r>
-      <w:proofErr w:type="spellStart"/>
-      <w:r>
-        <w:rPr>
-          <w:u w:val="single"/>
-        </w:rPr>
-        <w:t>idPhoto</w:t>
-      </w:r>
-      <w:proofErr w:type="spellEnd"/>
-      <w:r>
-        <w:t> ; #</w:t>
-      </w:r>
-      <w:proofErr w:type="spellStart"/>
-      <w:r>
-        <w:t>idProduit</w:t>
-      </w:r>
-      <w:proofErr w:type="spellEnd"/>
-      <w:r>
-        <w:t xml:space="preserve"> ; </w:t>
-      </w:r>
-      <w:proofErr w:type="spellStart"/>
-      <w:r>
-        <w:t>lienPhoto</w:t>
-      </w:r>
-      <w:proofErr w:type="spellEnd"/>
-    </w:p>
-    <w:p>
-      <w:pPr>
-        <w:jc w:val="both"/>
-      </w:pPr>
-      <w:r>
-        <w:rPr>
-          <w:color w:val="FF0000"/>
-        </w:rPr>
-        <w:t xml:space="preserve">Panier </w:t>
-      </w:r>
-      <w:r>
-        <w:t>#</w:t>
-      </w:r>
-      <w:r>
-        <w:rPr>
-          <w:u w:val="single"/>
-        </w:rPr>
-        <w:t>email</w:t>
-      </w:r>
-      <w:r>
-        <w:t xml:space="preserve"> ; </w:t>
-      </w:r>
-      <w:proofErr w:type="spellStart"/>
-      <w:r>
-        <w:t>PrixTotal</w:t>
-      </w:r>
-      <w:proofErr w:type="spellEnd"/>
-      <w:r>
-        <w:t xml:space="preserve"> ; </w:t>
-      </w:r>
-      <w:proofErr w:type="spellStart"/>
-      <w:r>
-        <w:t>nbArticles</w:t>
-      </w:r>
-      <w:proofErr w:type="spellEnd"/>
-    </w:p>
-    <w:p>
-      <w:pPr>
-        <w:jc w:val="both"/>
-      </w:pPr>
-      <w:proofErr w:type="spellStart"/>
-      <w:r>
-        <w:rPr>
-          <w:color w:val="FF0000"/>
-        </w:rPr>
-        <w:t>ObjetPanier</w:t>
-      </w:r>
-      <w:proofErr w:type="spellEnd"/>
-      <w:r>
-        <w:rPr>
-          <w:color w:val="FF0000"/>
-        </w:rPr>
-        <w:t xml:space="preserve"> </w:t>
-      </w:r>
-      <w:r>
-        <w:t>#</w:t>
-      </w:r>
-      <w:r>
-        <w:rPr>
-          <w:u w:val="single"/>
-        </w:rPr>
-        <w:t>id</w:t>
-      </w:r>
-      <w:r>
-        <w:t> ; #email ; nombre</w:t>
-      </w:r>
-    </w:p>
-    <w:p>
-      <w:pPr>
-        <w:jc w:val="both"/>
-      </w:pPr>
-    </w:p>
-    <w:p>
-      <w:pPr>
-        <w:jc w:val="both"/>
-      </w:pPr>
+      <w:r>
+        <w:t> ; #idProduit ; taille ; couleur ; NbDispos</w:t>
+      </w:r>
+      <w:r>
+        <w:t>)</w:t>
+      </w:r>
       <w:bookmarkStart w:id="0" w:name="_GoBack"/>
       <w:bookmarkEnd w:id="0"/>
+    </w:p>
+    <w:p>
+      <w:pPr>
+        <w:jc w:val="both"/>
+      </w:pPr>
+      <w:r>
+        <w:rPr>
+          <w:color w:val="FF0000"/>
+        </w:rPr>
+        <w:t xml:space="preserve">InfoMusique </w:t>
+      </w:r>
+      <w:r>
+        <w:rPr>
+          <w:color w:val="000000" w:themeColor="text1"/>
+        </w:rPr>
+        <w:t>(</w:t>
+      </w:r>
+      <w:r>
+        <w:t>#</w:t>
+      </w:r>
+      <w:r>
+        <w:rPr>
+          <w:u w:val="single"/>
+        </w:rPr>
+        <w:t>idProduit</w:t>
+      </w:r>
+      <w:r>
+        <w:t> ; artiste ; genre ; dateParution</w:t>
+      </w:r>
+      <w:r>
+        <w:t>)</w:t>
+      </w:r>
+    </w:p>
+    <w:p>
+      <w:pPr>
+        <w:jc w:val="both"/>
+      </w:pPr>
+      <w:r>
+        <w:rPr>
+          <w:color w:val="FF0000"/>
+        </w:rPr>
+        <w:t xml:space="preserve">InfoS&amp;L </w:t>
+      </w:r>
+      <w:r>
+        <w:rPr>
+          <w:color w:val="000000" w:themeColor="text1"/>
+        </w:rPr>
+        <w:t>(</w:t>
+      </w:r>
+      <w:r>
+        <w:t>#</w:t>
+      </w:r>
+      <w:r>
+        <w:rPr>
+          <w:u w:val="single"/>
+        </w:rPr>
+        <w:t>idProduit</w:t>
+      </w:r>
+      <w:r>
+        <w:t> ; genre ; marque</w:t>
+      </w:r>
+      <w:r>
+        <w:t>)</w:t>
+      </w:r>
+    </w:p>
+    <w:p>
+      <w:pPr>
+        <w:jc w:val="both"/>
+      </w:pPr>
+      <w:r>
+        <w:rPr>
+          <w:color w:val="FF0000"/>
+        </w:rPr>
+        <w:t xml:space="preserve">Photo </w:t>
+      </w:r>
+      <w:r>
+        <w:rPr>
+          <w:color w:val="000000" w:themeColor="text1"/>
+        </w:rPr>
+        <w:t>(</w:t>
+      </w:r>
+      <w:r>
+        <w:rPr>
+          <w:u w:val="single"/>
+        </w:rPr>
+        <w:t>idPhoto</w:t>
+      </w:r>
+      <w:r>
+        <w:t> ; #idProduit ; lienPhoto</w:t>
+      </w:r>
+      <w:r>
+        <w:t>)</w:t>
+      </w:r>
+    </w:p>
+    <w:p>
+      <w:pPr>
+        <w:jc w:val="both"/>
+      </w:pPr>
+      <w:r>
+        <w:rPr>
+          <w:color w:val="FF0000"/>
+        </w:rPr>
+        <w:t xml:space="preserve">ObjetPanier </w:t>
+      </w:r>
+      <w:r>
+        <w:rPr>
+          <w:color w:val="000000" w:themeColor="text1"/>
+        </w:rPr>
+        <w:t>(</w:t>
+      </w:r>
+      <w:r>
+        <w:rPr>
+          <w:u w:val="single"/>
+        </w:rPr>
+        <w:t>#id ;</w:t>
+      </w:r>
+      <w:r>
+        <w:rPr>
+          <w:u w:val="single"/>
+        </w:rPr>
+        <w:t xml:space="preserve"> #idVetement</w:t>
+      </w:r>
+      <w:r>
+        <w:t xml:space="preserve"> #email ; nombre</w:t>
+      </w:r>
+      <w:r>
+        <w:t>)</w:t>
+      </w:r>
+    </w:p>
+    <w:p>
+      <w:pPr>
+        <w:jc w:val="both"/>
+      </w:pPr>
+    </w:p>
+    <w:p>
+      <w:pPr>
+        <w:jc w:val="both"/>
+      </w:pPr>
     </w:p>
     <w:sectPr>
       <w:pgSz w:w="11906" w:h="16838"/>

</xml_diff>